<commit_message>
Cleanup and downloading other dependencies
</commit_message>
<xml_diff>
--- a/Scrape1/Project Specifications.docx
+++ b/Scrape1/Project Specifications.docx
@@ -75,23 +75,13 @@
         </w:rPr>
         <w:t xml:space="preserve">This project scrapes </w:t>
       </w:r>
-      <w:proofErr w:type="spellStart"/>
-      <w:r>
-        <w:rPr>
-          <w:rFonts w:ascii="Calibri" w:hAnsi="Calibri" w:cs="Calibri"/>
-          <w:sz w:val="22"/>
-          <w:szCs w:val="22"/>
-        </w:rPr>
-        <w:t>toscrape</w:t>
-      </w:r>
-      <w:proofErr w:type="spellEnd"/>
-      <w:r>
-        <w:rPr>
-          <w:rFonts w:ascii="Calibri" w:hAnsi="Calibri" w:cs="Calibri"/>
-          <w:sz w:val="22"/>
-          <w:szCs w:val="22"/>
-        </w:rPr>
-        <w:t xml:space="preserve">, </w:t>
+      <w:r>
+        <w:rPr>
+          <w:rFonts w:ascii="Calibri" w:hAnsi="Calibri" w:cs="Calibri"/>
+          <w:sz w:val="22"/>
+          <w:szCs w:val="22"/>
+        </w:rPr>
+        <w:t xml:space="preserve">toscrape, </w:t>
       </w:r>
       <w:r>
         <w:rPr>
@@ -409,23 +399,13 @@
         </w:rPr>
         <w:t xml:space="preserve">Mainly used Python to have access to various helpful libraries and APIs for web scraping, such as </w:t>
       </w:r>
-      <w:proofErr w:type="spellStart"/>
-      <w:r>
-        <w:rPr>
-          <w:rFonts w:ascii="Calibri" w:hAnsi="Calibri" w:cs="Calibri"/>
-          <w:sz w:val="22"/>
-          <w:szCs w:val="22"/>
-        </w:rPr>
-        <w:t>BeautifulSoup</w:t>
-      </w:r>
-      <w:proofErr w:type="spellEnd"/>
-      <w:r>
-        <w:rPr>
-          <w:rFonts w:ascii="Calibri" w:hAnsi="Calibri" w:cs="Calibri"/>
-          <w:sz w:val="22"/>
-          <w:szCs w:val="22"/>
-        </w:rPr>
-        <w:t xml:space="preserve">, Requests, Pandas, </w:t>
+      <w:r>
+        <w:rPr>
+          <w:rFonts w:ascii="Calibri" w:hAnsi="Calibri" w:cs="Calibri"/>
+          <w:sz w:val="22"/>
+          <w:szCs w:val="22"/>
+        </w:rPr>
+        <w:t xml:space="preserve">BeautifulSoup, Requests, Pandas, </w:t>
       </w:r>
       <w:r>
         <w:rPr>
@@ -564,12 +544,107 @@
         <w:ind w:left="360"/>
         <w:rPr>
           <w:rFonts w:ascii="Calibri" w:hAnsi="Calibri" w:cs="Calibri"/>
-          <w:b/>
-          <w:bCs/>
-          <w:sz w:val="32"/>
-          <w:szCs w:val="32"/>
-        </w:rPr>
-      </w:pPr>
+          <w:i/>
+          <w:iCs/>
+          <w:sz w:val="22"/>
+          <w:szCs w:val="22"/>
+        </w:rPr>
+      </w:pPr>
+      <w:r>
+        <w:rPr>
+          <w:rFonts w:ascii="Calibri" w:hAnsi="Calibri" w:cs="Calibri"/>
+          <w:i/>
+          <w:iCs/>
+          <w:sz w:val="22"/>
+          <w:szCs w:val="22"/>
+        </w:rPr>
+        <w:t>Setup</w:t>
+      </w:r>
+    </w:p>
+    <w:p>
+      <w:pPr>
+        <w:pStyle w:val="ListParagraph"/>
+        <w:numPr>
+          <w:ilvl w:val="0"/>
+          <w:numId w:val="3"/>
+        </w:numPr>
+        <w:spacing w:after="0"/>
+        <w:rPr>
+          <w:rFonts w:ascii="Calibri" w:hAnsi="Calibri" w:cs="Calibri"/>
+          <w:sz w:val="22"/>
+          <w:szCs w:val="22"/>
+        </w:rPr>
+      </w:pPr>
+      <w:r>
+        <w:rPr>
+          <w:rFonts w:ascii="Calibri" w:hAnsi="Calibri" w:cs="Calibri"/>
+          <w:sz w:val="22"/>
+          <w:szCs w:val="22"/>
+        </w:rPr>
+        <w:t>Download Python</w:t>
+      </w:r>
+    </w:p>
+    <w:p>
+      <w:pPr>
+        <w:pStyle w:val="ListParagraph"/>
+        <w:numPr>
+          <w:ilvl w:val="0"/>
+          <w:numId w:val="3"/>
+        </w:numPr>
+        <w:spacing w:after="0"/>
+        <w:rPr>
+          <w:rFonts w:ascii="Calibri" w:hAnsi="Calibri" w:cs="Calibri"/>
+          <w:sz w:val="22"/>
+          <w:szCs w:val="22"/>
+        </w:rPr>
+      </w:pPr>
+      <w:r>
+        <w:rPr>
+          <w:rFonts w:ascii="Calibri" w:hAnsi="Calibri" w:cs="Calibri"/>
+          <w:sz w:val="22"/>
+          <w:szCs w:val="22"/>
+        </w:rPr>
+        <w:t>D</w:t>
+      </w:r>
+      <w:r>
+        <w:rPr>
+          <w:rFonts w:ascii="Calibri" w:hAnsi="Calibri" w:cs="Calibri"/>
+          <w:sz w:val="22"/>
+          <w:szCs w:val="22"/>
+        </w:rPr>
+        <w:t>ownload the project into a directory</w:t>
+      </w:r>
+    </w:p>
+    <w:p>
+      <w:pPr>
+        <w:pStyle w:val="ListParagraph"/>
+        <w:numPr>
+          <w:ilvl w:val="0"/>
+          <w:numId w:val="3"/>
+        </w:numPr>
+        <w:spacing w:after="0"/>
+        <w:rPr>
+          <w:rFonts w:ascii="Calibri" w:hAnsi="Calibri" w:cs="Calibri"/>
+          <w:sz w:val="22"/>
+          <w:szCs w:val="22"/>
+        </w:rPr>
+      </w:pPr>
+      <w:r>
+        <w:rPr>
+          <w:rFonts w:ascii="Calibri" w:hAnsi="Calibri" w:cs="Calibri"/>
+          <w:sz w:val="22"/>
+          <w:szCs w:val="22"/>
+        </w:rPr>
+        <w:t>Run setup.py with command “Python setup.py”</w:t>
+      </w:r>
+      <w:r>
+        <w:rPr>
+          <w:rFonts w:ascii="Calibri" w:hAnsi="Calibri" w:cs="Calibri"/>
+          <w:sz w:val="22"/>
+          <w:szCs w:val="22"/>
+        </w:rPr>
+        <w:t xml:space="preserve"> through a terminal</w:t>
+      </w:r>
     </w:p>
     <w:p>
       <w:pPr>
@@ -629,25 +704,7 @@
           <w:sz w:val="22"/>
           <w:szCs w:val="22"/>
         </w:rPr>
-        <w:t xml:space="preserve">Follow </w:t>
-      </w:r>
-      <w:proofErr w:type="spellStart"/>
-      <w:r>
-        <w:rPr>
-          <w:rFonts w:ascii="Calibri" w:hAnsi="Calibri" w:cs="Calibri"/>
-          <w:sz w:val="22"/>
-          <w:szCs w:val="22"/>
-        </w:rPr>
-        <w:t>toscrape’s</w:t>
-      </w:r>
-      <w:proofErr w:type="spellEnd"/>
-      <w:r>
-        <w:rPr>
-          <w:rFonts w:ascii="Calibri" w:hAnsi="Calibri" w:cs="Calibri"/>
-          <w:sz w:val="22"/>
-          <w:szCs w:val="22"/>
-        </w:rPr>
-        <w:t xml:space="preserve"> robots.txt file, scrape only publicly available data, and respect the terms of service.</w:t>
+        <w:t>Follow toscrape’s robots.txt file, scrape only publicly available data, and respect the terms of service.</w:t>
       </w:r>
     </w:p>
     <w:p>
@@ -767,6 +824,95 @@
 <file path=word/numbering.xml><?xml version="1.0" encoding="utf-8"?>
 <w:numbering xmlns:wpc="http://schemas.microsoft.com/office/word/2010/wordprocessingCanvas" xmlns:cx="http://schemas.microsoft.com/office/drawing/2014/chartex" xmlns:cx1="http://schemas.microsoft.com/office/drawing/2015/9/8/chartex" xmlns:cx2="http://schemas.microsoft.com/office/drawing/2015/10/21/chartex" xmlns:cx3="http://schemas.microsoft.com/office/drawing/2016/5/9/chartex" xmlns:cx4="http://schemas.microsoft.com/office/drawing/2016/5/10/chartex" xmlns:cx5="http://schemas.microsoft.com/office/drawing/2016/5/11/chartex" xmlns:cx6="http://schemas.microsoft.com/office/drawing/2016/5/12/chartex" xmlns:cx7="http://schemas.microsoft.com/office/drawing/2016/5/13/chartex" xmlns:cx8="http://schemas.microsoft.com/office/drawing/2016/5/14/chartex" xmlns:mc="http://schemas.openxmlformats.org/markup-compatibility/2006" xmlns:aink="http://schemas.microsoft.com/office/drawing/2016/ink" xmlns:am3d="http://schemas.microsoft.com/office/drawing/2017/model3d" xmlns:o="urn:schemas-microsoft-com:office:office" xmlns:oel="http://schemas.microsoft.com/office/2019/extlst" xmlns:r="http://schemas.openxmlformats.org/officeDocument/2006/relationships" xmlns:m="http://schemas.openxmlformats.org/officeDocument/2006/math" xmlns:v="urn:schemas-microsoft-com:vml" xmlns:wp14="http://schemas.microsoft.com/office/word/2010/wordprocessingDrawing" xmlns:wp="http://schemas.openxmlformats.org/drawingml/2006/wordprocessingDrawing" xmlns:w10="urn:schemas-microsoft-com:office:word" xmlns:w="http://schemas.openxmlformats.org/wordprocessingml/2006/main" xmlns:w14="http://schemas.microsoft.com/office/word/2010/wordml" xmlns:w15="http://schemas.microsoft.com/office/word/2012/wordml" xmlns:w16cex="http://schemas.microsoft.com/office/word/2018/wordml/cex" xmlns:w16cid="http://schemas.microsoft.com/office/word/2016/wordml/cid" xmlns:w16="http://schemas.microsoft.com/office/word/2018/wordml" xmlns:w16du="http://schemas.microsoft.com/office/word/2023/wordml/word16du" xmlns:w16sdtdh="http://schemas.microsoft.com/office/word/2020/wordml/sdtdatahash" xmlns:w16sdtfl="http://schemas.microsoft.com/office/word/2024/wordml/sdtformatlock" xmlns:w16se="http://schemas.microsoft.com/office/word/2015/wordml/symex" xmlns:wpg="http://schemas.microsoft.com/office/word/2010/wordprocessingGroup" xmlns:wpi="http://schemas.microsoft.com/office/word/2010/wordprocessingInk" xmlns:wne="http://schemas.microsoft.com/office/word/2006/wordml" xmlns:wps="http://schemas.microsoft.com/office/word/2010/wordprocessingShape" mc:Ignorable="w14 w15 w16se w16cid w16 w16cex w16sdtdh w16sdtfl w16du wp14">
   <w:abstractNum w:abstractNumId="0" w15:restartNumberingAfterBreak="0">
+    <w:nsid w:val="2363360A"/>
+    <w:multiLevelType w:val="hybridMultilevel"/>
+    <w:tmpl w:val="F662CFFA"/>
+    <w:lvl w:ilvl="0" w:tplc="1009000F">
+      <w:start w:val="1"/>
+      <w:numFmt w:val="decimal"/>
+      <w:lvlText w:val="%1."/>
+      <w:lvlJc w:val="left"/>
+      <w:pPr>
+        <w:ind w:left="720" w:hanging="360"/>
+      </w:pPr>
+      <w:rPr>
+        <w:rFonts w:hint="default"/>
+      </w:rPr>
+    </w:lvl>
+    <w:lvl w:ilvl="1" w:tplc="10090019" w:tentative="1">
+      <w:start w:val="1"/>
+      <w:numFmt w:val="lowerLetter"/>
+      <w:lvlText w:val="%2."/>
+      <w:lvlJc w:val="left"/>
+      <w:pPr>
+        <w:ind w:left="1440" w:hanging="360"/>
+      </w:pPr>
+    </w:lvl>
+    <w:lvl w:ilvl="2" w:tplc="1009001B" w:tentative="1">
+      <w:start w:val="1"/>
+      <w:numFmt w:val="lowerRoman"/>
+      <w:lvlText w:val="%3."/>
+      <w:lvlJc w:val="right"/>
+      <w:pPr>
+        <w:ind w:left="2160" w:hanging="180"/>
+      </w:pPr>
+    </w:lvl>
+    <w:lvl w:ilvl="3" w:tplc="1009000F" w:tentative="1">
+      <w:start w:val="1"/>
+      <w:numFmt w:val="decimal"/>
+      <w:lvlText w:val="%4."/>
+      <w:lvlJc w:val="left"/>
+      <w:pPr>
+        <w:ind w:left="2880" w:hanging="360"/>
+      </w:pPr>
+    </w:lvl>
+    <w:lvl w:ilvl="4" w:tplc="10090019" w:tentative="1">
+      <w:start w:val="1"/>
+      <w:numFmt w:val="lowerLetter"/>
+      <w:lvlText w:val="%5."/>
+      <w:lvlJc w:val="left"/>
+      <w:pPr>
+        <w:ind w:left="3600" w:hanging="360"/>
+      </w:pPr>
+    </w:lvl>
+    <w:lvl w:ilvl="5" w:tplc="1009001B" w:tentative="1">
+      <w:start w:val="1"/>
+      <w:numFmt w:val="lowerRoman"/>
+      <w:lvlText w:val="%6."/>
+      <w:lvlJc w:val="right"/>
+      <w:pPr>
+        <w:ind w:left="4320" w:hanging="180"/>
+      </w:pPr>
+    </w:lvl>
+    <w:lvl w:ilvl="6" w:tplc="1009000F" w:tentative="1">
+      <w:start w:val="1"/>
+      <w:numFmt w:val="decimal"/>
+      <w:lvlText w:val="%7."/>
+      <w:lvlJc w:val="left"/>
+      <w:pPr>
+        <w:ind w:left="5040" w:hanging="360"/>
+      </w:pPr>
+    </w:lvl>
+    <w:lvl w:ilvl="7" w:tplc="10090019" w:tentative="1">
+      <w:start w:val="1"/>
+      <w:numFmt w:val="lowerLetter"/>
+      <w:lvlText w:val="%8."/>
+      <w:lvlJc w:val="left"/>
+      <w:pPr>
+        <w:ind w:left="5760" w:hanging="360"/>
+      </w:pPr>
+    </w:lvl>
+    <w:lvl w:ilvl="8" w:tplc="1009001B" w:tentative="1">
+      <w:start w:val="1"/>
+      <w:numFmt w:val="lowerRoman"/>
+      <w:lvlText w:val="%9."/>
+      <w:lvlJc w:val="right"/>
+      <w:pPr>
+        <w:ind w:left="6480" w:hanging="180"/>
+      </w:pPr>
+    </w:lvl>
+  </w:abstractNum>
+  <w:abstractNum w:abstractNumId="1" w15:restartNumberingAfterBreak="0">
     <w:nsid w:val="63F27849"/>
     <w:multiLevelType w:val="multilevel"/>
     <w:tmpl w:val="1009001F"/>
@@ -852,7 +998,7 @@
       </w:pPr>
     </w:lvl>
   </w:abstractNum>
-  <w:abstractNum w:abstractNumId="1" w15:restartNumberingAfterBreak="0">
+  <w:abstractNum w:abstractNumId="2" w15:restartNumberingAfterBreak="0">
     <w:nsid w:val="6ADD5EBC"/>
     <w:multiLevelType w:val="hybridMultilevel"/>
     <w:tmpl w:val="A26CA7A4"/>
@@ -965,10 +1111,13 @@
     </w:lvl>
   </w:abstractNum>
   <w:num w:numId="1" w16cid:durableId="1271208953">
-    <w:abstractNumId w:val="0"/>
+    <w:abstractNumId w:val="1"/>
   </w:num>
   <w:num w:numId="2" w16cid:durableId="1488940304">
-    <w:abstractNumId w:val="1"/>
+    <w:abstractNumId w:val="2"/>
+  </w:num>
+  <w:num w:numId="3" w16cid:durableId="828638347">
+    <w:abstractNumId w:val="0"/>
   </w:num>
 </w:numbering>
 </file>

</xml_diff>